<commit_message>
updated based on feedback from VLinden
</commit_message>
<xml_diff>
--- a/UserTestability.docx
+++ b/UserTestability.docx
@@ -190,25 +190,7 @@
           <w:kern w:val="0"/>
           <w14:ligatures w14:val="none"/>
         </w:rPr>
-        <w:t xml:space="preserve"> while you're doing them. If you have questions, just ask. If you have comments, go ahead and say them. We'll record your </w:t>
-      </w:r>
-      <w:r>
-        <w:rPr>
-          <w:rFonts w:ascii="Times New Roman" w:eastAsia="Times New Roman" w:hAnsi="Times New Roman" w:cs="Times New Roman"/>
-          <w:color w:val="000000"/>
-          <w:kern w:val="0"/>
-          <w14:ligatures w14:val="none"/>
-        </w:rPr>
-        <w:t>comments but</w:t>
-      </w:r>
-      <w:r>
-        <w:rPr>
-          <w:rFonts w:ascii="Times New Roman" w:eastAsia="Times New Roman" w:hAnsi="Times New Roman" w:cs="Times New Roman"/>
-          <w:color w:val="000000"/>
-          <w:kern w:val="0"/>
-          <w14:ligatures w14:val="none"/>
-        </w:rPr>
-        <w:t xml:space="preserve"> won't make them public. If, for any reason, you'd like to quit this test, then just say so.</w:t>
+        <w:t> while you're doing them. If you have questions, just ask. If you have comments, go ahead and say them. We'll record your comments but won't make them public. If, for any reason, you'd like to quit this test, then just say so.</w:t>
       </w:r>
     </w:p>
     <w:p>
@@ -281,7 +263,47 @@
           <w:kern w:val="0"/>
           <w14:ligatures w14:val="none"/>
         </w:rPr>
-        <w:t>Have you ever used a parking app before (like SpotHero, ParkWhiz, or a workplace parking system)? If so, what did you use it for?</w:t>
+        <w:t xml:space="preserve">Have you ever used a parking app before (like </w:t>
+      </w:r>
+      <w:proofErr w:type="spellStart"/>
+      <w:r>
+        <w:rPr>
+          <w:rFonts w:ascii="Times New Roman" w:eastAsia="Times New Roman" w:hAnsi="Times New Roman" w:cs="Times New Roman"/>
+          <w:color w:val="000000"/>
+          <w:kern w:val="0"/>
+          <w14:ligatures w14:val="none"/>
+        </w:rPr>
+        <w:t>SpotHero</w:t>
+      </w:r>
+      <w:proofErr w:type="spellEnd"/>
+      <w:r>
+        <w:rPr>
+          <w:rFonts w:ascii="Times New Roman" w:eastAsia="Times New Roman" w:hAnsi="Times New Roman" w:cs="Times New Roman"/>
+          <w:color w:val="000000"/>
+          <w:kern w:val="0"/>
+          <w14:ligatures w14:val="none"/>
+        </w:rPr>
+        <w:t xml:space="preserve">, </w:t>
+      </w:r>
+      <w:proofErr w:type="spellStart"/>
+      <w:r>
+        <w:rPr>
+          <w:rFonts w:ascii="Times New Roman" w:eastAsia="Times New Roman" w:hAnsi="Times New Roman" w:cs="Times New Roman"/>
+          <w:color w:val="000000"/>
+          <w:kern w:val="0"/>
+          <w14:ligatures w14:val="none"/>
+        </w:rPr>
+        <w:t>ParkWhiz</w:t>
+      </w:r>
+      <w:proofErr w:type="spellEnd"/>
+      <w:r>
+        <w:rPr>
+          <w:rFonts w:ascii="Times New Roman" w:eastAsia="Times New Roman" w:hAnsi="Times New Roman" w:cs="Times New Roman"/>
+          <w:color w:val="000000"/>
+          <w:kern w:val="0"/>
+          <w14:ligatures w14:val="none"/>
+        </w:rPr>
+        <w:t>, or a workplace parking system)? If so, what did you use it for?</w:t>
       </w:r>
     </w:p>
     <w:p>
@@ -399,11 +421,7 @@
           <w14:ligatures w14:val="none"/>
         </w:rPr>
       </w:pPr>
-    </w:p>
-    <w:p>
-      <w:pPr>
-        <w:spacing w:before="100" w:beforeAutospacing="1" w:after="100" w:afterAutospacing="1" w:line="240" w:lineRule="auto"/>
-        <w:outlineLvl w:val="1"/>
+      <w:r>
         <w:rPr>
           <w:rFonts w:ascii="Times New Roman" w:eastAsia="Times New Roman" w:hAnsi="Times New Roman" w:cs="Times New Roman"/>
           <w:b/>
@@ -414,51 +432,6 @@
           <w:szCs w:val="36"/>
           <w14:ligatures w14:val="none"/>
         </w:rPr>
-      </w:pPr>
-    </w:p>
-    <w:p>
-      <w:pPr>
-        <w:spacing w:before="100" w:beforeAutospacing="1" w:after="100" w:afterAutospacing="1" w:line="240" w:lineRule="auto"/>
-        <w:outlineLvl w:val="1"/>
-        <w:rPr>
-          <w:rFonts w:ascii="Times New Roman" w:eastAsia="Times New Roman" w:hAnsi="Times New Roman" w:cs="Times New Roman"/>
-          <w:b/>
-          <w:bCs/>
-          <w:color w:val="000000"/>
-          <w:kern w:val="0"/>
-          <w:sz w:val="36"/>
-          <w:szCs w:val="36"/>
-          <w14:ligatures w14:val="none"/>
-        </w:rPr>
-      </w:pPr>
-    </w:p>
-    <w:p>
-      <w:pPr>
-        <w:spacing w:before="100" w:beforeAutospacing="1" w:after="100" w:afterAutospacing="1" w:line="240" w:lineRule="auto"/>
-        <w:outlineLvl w:val="1"/>
-        <w:rPr>
-          <w:rFonts w:ascii="Times New Roman" w:eastAsia="Times New Roman" w:hAnsi="Times New Roman" w:cs="Times New Roman"/>
-          <w:b/>
-          <w:bCs/>
-          <w:color w:val="000000"/>
-          <w:kern w:val="0"/>
-          <w:sz w:val="36"/>
-          <w:szCs w:val="36"/>
-          <w14:ligatures w14:val="none"/>
-        </w:rPr>
-      </w:pPr>
-      <w:r>
-        <w:rPr>
-          <w:rFonts w:ascii="Times New Roman" w:eastAsia="Times New Roman" w:hAnsi="Times New Roman" w:cs="Times New Roman"/>
-          <w:b/>
-          <w:bCs/>
-          <w:color w:val="000000"/>
-          <w:kern w:val="0"/>
-          <w:sz w:val="36"/>
-          <w:szCs w:val="36"/>
-          <w14:ligatures w14:val="none"/>
-        </w:rPr>
-        <w:lastRenderedPageBreak/>
         <w:t>The Test</w:t>
       </w:r>
     </w:p>
@@ -487,25 +460,25 @@
         <w:spacing w:after="0" w:line="240" w:lineRule="auto"/>
         <w:rPr>
           <w:rFonts w:ascii="Times New Roman" w:eastAsia="Times New Roman" w:hAnsi="Times New Roman" w:cs="Times New Roman"/>
-          <w:kern w:val="0"/>
-          <w14:ligatures w14:val="none"/>
-        </w:rPr>
-      </w:pPr>
-      <w:r>
-        <w:rPr>
-          <w:rFonts w:ascii="Times New Roman" w:eastAsia="Times New Roman" w:hAnsi="Times New Roman" w:cs="Times New Roman"/>
           <w:noProof/>
           <w:kern w:val="0"/>
         </w:rPr>
+      </w:pPr>
+      <w:r>
+        <w:rPr>
+          <w:rFonts w:ascii="Times New Roman" w:eastAsia="Times New Roman" w:hAnsi="Times New Roman" w:cs="Times New Roman"/>
+          <w:noProof/>
+          <w:kern w:val="0"/>
+        </w:rPr>
         <w:pict w14:anchorId="6EAB4B41">
-          <v:rect id="_x0000_i1027" alt="" style="width:468pt;height:.05pt;mso-width-percent:0;mso-height-percent:0;mso-width-percent:0;mso-height-percent:0" o:hralign="center" o:hrstd="t" o:hr="t" fillcolor="#a0a0a0" stroked="f"/>
+          <v:rect id="_x0000_i1025" alt="" style="width:468pt;height:.05pt;mso-width-percent:0;mso-height-percent:0;mso-width-percent:0;mso-height-percent:0" o:hralign="center" o:hrstd="t" o:hr="t" fillcolor="#a0a0a0" stroked="f"/>
         </w:pict>
       </w:r>
     </w:p>
     <w:p>
       <w:pPr>
         <w:spacing w:before="100" w:beforeAutospacing="1" w:after="100" w:afterAutospacing="1" w:line="240" w:lineRule="auto"/>
-        <w:outlineLvl w:val="2"/>
+        <w:outlineLvl w:val="3"/>
         <w:rPr>
           <w:rFonts w:ascii="Times New Roman" w:eastAsia="Times New Roman" w:hAnsi="Times New Roman" w:cs="Times New Roman"/>
           <w:b/>
@@ -528,6 +501,7 @@
           <w:szCs w:val="27"/>
           <w14:ligatures w14:val="none"/>
         </w:rPr>
+        <w:lastRenderedPageBreak/>
         <w:t>1</w:t>
       </w:r>
       <w:r>
@@ -554,13 +528,13 @@
           <w:szCs w:val="27"/>
           <w14:ligatures w14:val="none"/>
         </w:rPr>
-        <w:t>Admin Tasks</w:t>
-      </w:r>
-    </w:p>
-    <w:p>
-      <w:pPr>
-        <w:spacing w:before="100" w:beforeAutospacing="1" w:after="100" w:afterAutospacing="1" w:line="240" w:lineRule="auto"/>
-        <w:outlineLvl w:val="2"/>
+        <w:t>User Tasks:</w:t>
+      </w:r>
+    </w:p>
+    <w:p>
+      <w:pPr>
+        <w:spacing w:before="100" w:beforeAutospacing="1" w:after="100" w:afterAutospacing="1" w:line="240" w:lineRule="auto"/>
+        <w:outlineLvl w:val="3"/>
         <w:rPr>
           <w:rFonts w:ascii="Times New Roman" w:eastAsia="Times New Roman" w:hAnsi="Times New Roman" w:cs="Times New Roman"/>
           <w:color w:val="000000"/>
@@ -579,9 +553,13 @@
           <w:szCs w:val="27"/>
           <w14:ligatures w14:val="none"/>
         </w:rPr>
-        <w:t>Log in as an admin</w:t>
-      </w:r>
-      <w:r>
+        <w:t>Log in as a user:</w:t>
+      </w:r>
+    </w:p>
+    <w:p>
+      <w:pPr>
+        <w:spacing w:before="100" w:beforeAutospacing="1" w:after="100" w:afterAutospacing="1" w:line="240" w:lineRule="auto"/>
+        <w:outlineLvl w:val="2"/>
         <w:rPr>
           <w:rFonts w:ascii="Times New Roman" w:eastAsia="Times New Roman" w:hAnsi="Times New Roman" w:cs="Times New Roman"/>
           <w:color w:val="000000"/>
@@ -590,13 +568,8 @@
           <w:szCs w:val="27"/>
           <w14:ligatures w14:val="none"/>
         </w:rPr>
-        <w:t>:</w:t>
-      </w:r>
-    </w:p>
-    <w:p>
-      <w:pPr>
-        <w:spacing w:before="100" w:beforeAutospacing="1" w:after="100" w:afterAutospacing="1" w:line="240" w:lineRule="auto"/>
-        <w:outlineLvl w:val="2"/>
+      </w:pPr>
+      <w:r>
         <w:rPr>
           <w:rFonts w:ascii="Times New Roman" w:eastAsia="Times New Roman" w:hAnsi="Times New Roman" w:cs="Times New Roman"/>
           <w:color w:val="000000"/>
@@ -605,8 +578,26 @@
           <w:szCs w:val="27"/>
           <w14:ligatures w14:val="none"/>
         </w:rPr>
-      </w:pPr>
-      <w:r>
+        <w:t xml:space="preserve">Email: </w:t>
+      </w:r>
+      <w:hyperlink r:id="rId5" w:history="1">
+        <w:r>
+          <w:rPr>
+            <w:rStyle w:val="Hyperlink"/>
+            <w:rFonts w:ascii="Times New Roman" w:eastAsia="Times New Roman" w:hAnsi="Times New Roman" w:cs="Times New Roman"/>
+            <w:kern w:val="0"/>
+            <w:sz w:val="27"/>
+            <w:szCs w:val="27"/>
+            <w14:ligatures w14:val="none"/>
+          </w:rPr>
+          <w:t>parkuser@gmail.com</w:t>
+        </w:r>
+      </w:hyperlink>
+    </w:p>
+    <w:p>
+      <w:pPr>
+        <w:spacing w:before="100" w:beforeAutospacing="1" w:after="100" w:afterAutospacing="1" w:line="240" w:lineRule="auto"/>
+        <w:outlineLvl w:val="2"/>
         <w:rPr>
           <w:rFonts w:ascii="Times New Roman" w:eastAsia="Times New Roman" w:hAnsi="Times New Roman" w:cs="Times New Roman"/>
           <w:color w:val="000000"/>
@@ -615,9 +606,552 @@
           <w:szCs w:val="27"/>
           <w14:ligatures w14:val="none"/>
         </w:rPr>
+      </w:pPr>
+      <w:r>
+        <w:rPr>
+          <w:rFonts w:ascii="Times New Roman" w:eastAsia="Times New Roman" w:hAnsi="Times New Roman" w:cs="Times New Roman"/>
+          <w:color w:val="000000"/>
+          <w:kern w:val="0"/>
+          <w:sz w:val="27"/>
+          <w:szCs w:val="27"/>
+          <w14:ligatures w14:val="none"/>
+        </w:rPr>
+        <w:t xml:space="preserve">Password: </w:t>
+      </w:r>
+      <w:proofErr w:type="spellStart"/>
+      <w:r>
+        <w:rPr>
+          <w:rFonts w:ascii="Times New Roman" w:eastAsia="Times New Roman" w:hAnsi="Times New Roman" w:cs="Times New Roman"/>
+          <w:color w:val="000000"/>
+          <w:kern w:val="0"/>
+          <w:sz w:val="27"/>
+          <w:szCs w:val="27"/>
+          <w14:ligatures w14:val="none"/>
+        </w:rPr>
+        <w:t>parkuser</w:t>
+      </w:r>
+      <w:proofErr w:type="spellEnd"/>
+    </w:p>
+    <w:p>
+      <w:pPr>
+        <w:spacing w:before="100" w:beforeAutospacing="1" w:after="100" w:afterAutospacing="1" w:line="240" w:lineRule="auto"/>
+        <w:outlineLvl w:val="3"/>
+        <w:rPr>
+          <w:rFonts w:ascii="Times New Roman" w:eastAsia="Times New Roman" w:hAnsi="Times New Roman" w:cs="Times New Roman"/>
+          <w:color w:val="000000"/>
+          <w:kern w:val="0"/>
+          <w:sz w:val="27"/>
+          <w:szCs w:val="27"/>
+          <w14:ligatures w14:val="none"/>
+        </w:rPr>
+      </w:pPr>
+      <w:r>
+        <w:rPr>
+          <w:rFonts w:ascii="Times New Roman" w:eastAsia="Times New Roman" w:hAnsi="Times New Roman" w:cs="Times New Roman"/>
+          <w:color w:val="000000"/>
+          <w:kern w:val="0"/>
+          <w:sz w:val="27"/>
+          <w:szCs w:val="27"/>
+          <w14:ligatures w14:val="none"/>
+        </w:rPr>
+        <w:t>What are your first impressions of the user dashboard?</w:t>
+      </w:r>
+    </w:p>
+    <w:p>
+      <w:pPr>
+        <w:spacing w:before="100" w:beforeAutospacing="1" w:after="100" w:afterAutospacing="1" w:line="240" w:lineRule="auto"/>
+        <w:rPr>
+          <w:rFonts w:ascii="Times New Roman" w:eastAsia="Times New Roman" w:hAnsi="Times New Roman" w:cs="Times New Roman"/>
+          <w:color w:val="000000"/>
+          <w:kern w:val="0"/>
+          <w14:ligatures w14:val="none"/>
+        </w:rPr>
+      </w:pPr>
+      <w:r>
+        <w:rPr>
+          <w:rFonts w:ascii="Times New Roman" w:eastAsia="Times New Roman" w:hAnsi="Times New Roman" w:cs="Times New Roman"/>
+          <w:b/>
+          <w:bCs/>
+          <w:color w:val="000000"/>
+          <w:kern w:val="0"/>
+          <w14:ligatures w14:val="none"/>
+        </w:rPr>
+        <w:t>a) Find your parking spot</w:t>
+      </w:r>
+      <w:r>
+        <w:rPr>
+          <w:rFonts w:ascii="Times New Roman" w:eastAsia="Times New Roman" w:hAnsi="Times New Roman" w:cs="Times New Roman"/>
+          <w:color w:val="000000"/>
+          <w:kern w:val="0"/>
+          <w14:ligatures w14:val="none"/>
+        </w:rPr>
+        <w:br/>
+        <w:t>It's Monday morning and you're driving to work. Find out where your assigned parking spot is located. Can you get directions to it?</w:t>
+      </w:r>
+    </w:p>
+    <w:p>
+      <w:pPr>
+        <w:spacing w:before="100" w:beforeAutospacing="1" w:after="100" w:afterAutospacing="1" w:line="240" w:lineRule="auto"/>
+        <w:rPr>
+          <w:rFonts w:ascii="Times New Roman" w:eastAsia="Times New Roman" w:hAnsi="Times New Roman" w:cs="Times New Roman"/>
+          <w:color w:val="000000"/>
+          <w:kern w:val="0"/>
+          <w14:ligatures w14:val="none"/>
+        </w:rPr>
+      </w:pPr>
+      <w:r>
+        <w:rPr>
+          <w:rFonts w:ascii="Times New Roman" w:eastAsia="Times New Roman" w:hAnsi="Times New Roman" w:cs="Times New Roman"/>
+          <w:b/>
+          <w:bCs/>
+          <w:color w:val="000000"/>
+          <w:kern w:val="0"/>
+          <w14:ligatures w14:val="none"/>
+        </w:rPr>
+        <w:t>b</w:t>
+      </w:r>
+      <w:r>
+        <w:rPr>
+          <w:rFonts w:ascii="Times New Roman" w:eastAsia="Times New Roman" w:hAnsi="Times New Roman" w:cs="Times New Roman"/>
+          <w:b/>
+          <w:bCs/>
+          <w:color w:val="000000"/>
+          <w:kern w:val="0"/>
+          <w14:ligatures w14:val="none"/>
+        </w:rPr>
+        <w:t>) Report a parking issue</w:t>
+      </w:r>
+      <w:r>
+        <w:rPr>
+          <w:rFonts w:ascii="Times New Roman" w:eastAsia="Times New Roman" w:hAnsi="Times New Roman" w:cs="Times New Roman"/>
+          <w:color w:val="000000"/>
+          <w:kern w:val="0"/>
+          <w14:ligatures w14:val="none"/>
+        </w:rPr>
+        <w:br/>
+        <w:t xml:space="preserve">You arrive at your assigned spot (A-24) and there's a car </w:t>
+      </w:r>
+      <w:r>
+        <w:rPr>
+          <w:rFonts w:ascii="Times New Roman" w:eastAsia="Times New Roman" w:hAnsi="Times New Roman" w:cs="Times New Roman"/>
+          <w:color w:val="000000"/>
+          <w:kern w:val="0"/>
+          <w14:ligatures w14:val="none"/>
+        </w:rPr>
+        <w:t xml:space="preserve">already </w:t>
+      </w:r>
+      <w:r>
+        <w:rPr>
+          <w:rFonts w:ascii="Times New Roman" w:eastAsia="Times New Roman" w:hAnsi="Times New Roman" w:cs="Times New Roman"/>
+          <w:color w:val="000000"/>
+          <w:kern w:val="0"/>
+          <w14:ligatures w14:val="none"/>
+        </w:rPr>
+        <w:t>parked there. The license plate is XYZ-789. Report this issue to the parking manager.</w:t>
+      </w:r>
+    </w:p>
+    <w:p>
+      <w:pPr>
+        <w:spacing w:before="100" w:beforeAutospacing="1" w:after="100" w:afterAutospacing="1" w:line="240" w:lineRule="auto"/>
+        <w:rPr>
+          <w:rFonts w:ascii="Times New Roman" w:eastAsia="Times New Roman" w:hAnsi="Times New Roman" w:cs="Times New Roman"/>
+          <w:color w:val="000000"/>
+          <w:kern w:val="0"/>
+          <w14:ligatures w14:val="none"/>
+        </w:rPr>
+      </w:pPr>
+      <w:r>
+        <w:rPr>
+          <w:rFonts w:ascii="Times New Roman" w:eastAsia="Times New Roman" w:hAnsi="Times New Roman" w:cs="Times New Roman"/>
+          <w:b/>
+          <w:bCs/>
+          <w:color w:val="000000"/>
+          <w:kern w:val="0"/>
+          <w14:ligatures w14:val="none"/>
+        </w:rPr>
+        <w:t>c</w:t>
+      </w:r>
+      <w:r>
+        <w:rPr>
+          <w:rFonts w:ascii="Times New Roman" w:eastAsia="Times New Roman" w:hAnsi="Times New Roman" w:cs="Times New Roman"/>
+          <w:b/>
+          <w:bCs/>
+          <w:color w:val="000000"/>
+          <w:kern w:val="0"/>
+          <w14:ligatures w14:val="none"/>
+        </w:rPr>
+        <w:t>) Check parking lot availability</w:t>
+      </w:r>
+      <w:r>
+        <w:rPr>
+          <w:rFonts w:ascii="Times New Roman" w:eastAsia="Times New Roman" w:hAnsi="Times New Roman" w:cs="Times New Roman"/>
+          <w:color w:val="000000"/>
+          <w:kern w:val="0"/>
+          <w14:ligatures w14:val="none"/>
+        </w:rPr>
+        <w:br/>
+      </w:r>
+      <w:proofErr w:type="spellStart"/>
+      <w:r>
+        <w:rPr>
+          <w:rFonts w:ascii="Times New Roman" w:eastAsia="Times New Roman" w:hAnsi="Times New Roman" w:cs="Times New Roman"/>
+          <w:color w:val="000000"/>
+          <w:kern w:val="0"/>
+          <w14:ligatures w14:val="none"/>
+        </w:rPr>
+        <w:t>Lets</w:t>
+      </w:r>
+      <w:proofErr w:type="spellEnd"/>
+      <w:r>
+        <w:rPr>
+          <w:rFonts w:ascii="Times New Roman" w:eastAsia="Times New Roman" w:hAnsi="Times New Roman" w:cs="Times New Roman"/>
+          <w:color w:val="000000"/>
+          <w:kern w:val="0"/>
+          <w14:ligatures w14:val="none"/>
+        </w:rPr>
+        <w:t xml:space="preserve"> assume you find out your normal parking lot is full.</w:t>
+      </w:r>
+      <w:r>
+        <w:rPr>
+          <w:rFonts w:ascii="Times New Roman" w:eastAsia="Times New Roman" w:hAnsi="Times New Roman" w:cs="Times New Roman"/>
+          <w:color w:val="000000"/>
+          <w:kern w:val="0"/>
+          <w14:ligatures w14:val="none"/>
+        </w:rPr>
+        <w:t xml:space="preserve"> Can you find out which other </w:t>
+      </w:r>
+      <w:proofErr w:type="gramStart"/>
+      <w:r>
+        <w:rPr>
+          <w:rFonts w:ascii="Times New Roman" w:eastAsia="Times New Roman" w:hAnsi="Times New Roman" w:cs="Times New Roman"/>
+          <w:color w:val="000000"/>
+          <w:kern w:val="0"/>
+          <w14:ligatures w14:val="none"/>
+        </w:rPr>
+        <w:t>parking lots</w:t>
+      </w:r>
+      <w:proofErr w:type="gramEnd"/>
+      <w:r>
+        <w:rPr>
+          <w:rFonts w:ascii="Times New Roman" w:eastAsia="Times New Roman" w:hAnsi="Times New Roman" w:cs="Times New Roman"/>
+          <w:color w:val="000000"/>
+          <w:kern w:val="0"/>
+          <w14:ligatures w14:val="none"/>
+        </w:rPr>
+        <w:t xml:space="preserve"> </w:t>
+      </w:r>
+      <w:proofErr w:type="gramStart"/>
+      <w:r>
+        <w:rPr>
+          <w:rFonts w:ascii="Times New Roman" w:eastAsia="Times New Roman" w:hAnsi="Times New Roman" w:cs="Times New Roman"/>
+          <w:color w:val="000000"/>
+          <w:kern w:val="0"/>
+          <w14:ligatures w14:val="none"/>
+        </w:rPr>
+        <w:t>have available spaces</w:t>
+      </w:r>
+      <w:proofErr w:type="gramEnd"/>
+      <w:r>
+        <w:rPr>
+          <w:rFonts w:ascii="Times New Roman" w:eastAsia="Times New Roman" w:hAnsi="Times New Roman" w:cs="Times New Roman"/>
+          <w:color w:val="000000"/>
+          <w:kern w:val="0"/>
+          <w14:ligatures w14:val="none"/>
+        </w:rPr>
+        <w:t xml:space="preserve"> right now?</w:t>
+      </w:r>
+    </w:p>
+    <w:p>
+      <w:pPr>
+        <w:spacing w:before="100" w:beforeAutospacing="1" w:after="100" w:afterAutospacing="1" w:line="240" w:lineRule="auto"/>
+        <w:rPr>
+          <w:rFonts w:ascii="Times New Roman" w:eastAsia="Times New Roman" w:hAnsi="Times New Roman" w:cs="Times New Roman"/>
+          <w:color w:val="000000"/>
+          <w:kern w:val="0"/>
+          <w14:ligatures w14:val="none"/>
+        </w:rPr>
+      </w:pPr>
+      <w:r>
+        <w:rPr>
+          <w:rFonts w:ascii="Times New Roman" w:eastAsia="Times New Roman" w:hAnsi="Times New Roman" w:cs="Times New Roman"/>
+          <w:b/>
+          <w:bCs/>
+          <w:color w:val="000000"/>
+          <w:kern w:val="0"/>
+          <w14:ligatures w14:val="none"/>
+        </w:rPr>
+        <w:t>d) Request a temporary spot</w:t>
+      </w:r>
+      <w:r>
+        <w:rPr>
+          <w:rFonts w:ascii="Times New Roman" w:eastAsia="Times New Roman" w:hAnsi="Times New Roman" w:cs="Times New Roman"/>
+          <w:color w:val="000000"/>
+          <w:kern w:val="0"/>
+          <w14:ligatures w14:val="none"/>
+        </w:rPr>
+        <w:br/>
+        <w:t xml:space="preserve">You normally don't come in on Fridays, but you need to work this Friday from 9:00 AM to 5:00 PM. </w:t>
+      </w:r>
+      <w:r>
+        <w:rPr>
+          <w:rFonts w:ascii="Times New Roman" w:eastAsia="Times New Roman" w:hAnsi="Times New Roman" w:cs="Times New Roman"/>
+          <w:color w:val="000000"/>
+          <w:kern w:val="0"/>
+          <w14:ligatures w14:val="none"/>
+        </w:rPr>
+        <w:t>Find out how to ask for a scheduled reservation.</w:t>
+      </w:r>
+    </w:p>
+    <w:p>
+      <w:pPr>
+        <w:spacing w:before="100" w:beforeAutospacing="1" w:after="100" w:afterAutospacing="1" w:line="240" w:lineRule="auto"/>
+        <w:rPr>
+          <w:rFonts w:ascii="Times New Roman" w:eastAsia="Times New Roman" w:hAnsi="Times New Roman" w:cs="Times New Roman"/>
+          <w:color w:val="000000"/>
+          <w:kern w:val="0"/>
+          <w14:ligatures w14:val="none"/>
+        </w:rPr>
+      </w:pPr>
+      <w:r>
+        <w:rPr>
+          <w:rFonts w:ascii="Times New Roman" w:eastAsia="Times New Roman" w:hAnsi="Times New Roman" w:cs="Times New Roman"/>
+          <w:b/>
+          <w:bCs/>
+          <w:color w:val="000000"/>
+          <w:kern w:val="0"/>
+          <w14:ligatures w14:val="none"/>
+        </w:rPr>
+        <w:t>e) View your upcoming reservations</w:t>
+      </w:r>
+      <w:r>
+        <w:rPr>
+          <w:rFonts w:ascii="Times New Roman" w:eastAsia="Times New Roman" w:hAnsi="Times New Roman" w:cs="Times New Roman"/>
+          <w:color w:val="000000"/>
+          <w:kern w:val="0"/>
+          <w14:ligatures w14:val="none"/>
+        </w:rPr>
+        <w:br/>
+        <w:t>You're trying to remember if you have parking scheduled for tomorrow. Can you check your schedule?</w:t>
+      </w:r>
+    </w:p>
+    <w:p>
+      <w:pPr>
+        <w:spacing w:before="100" w:beforeAutospacing="1" w:after="100" w:afterAutospacing="1" w:line="240" w:lineRule="auto"/>
+        <w:rPr>
+          <w:rFonts w:ascii="Times New Roman" w:eastAsia="Times New Roman" w:hAnsi="Times New Roman" w:cs="Times New Roman"/>
+          <w:color w:val="000000"/>
+          <w:kern w:val="0"/>
+          <w14:ligatures w14:val="none"/>
+        </w:rPr>
+      </w:pPr>
+      <w:r>
+        <w:rPr>
+          <w:rFonts w:ascii="Times New Roman" w:eastAsia="Times New Roman" w:hAnsi="Times New Roman" w:cs="Times New Roman"/>
+          <w:b/>
+          <w:bCs/>
+          <w:color w:val="000000"/>
+          <w:kern w:val="0"/>
+          <w14:ligatures w14:val="none"/>
+        </w:rPr>
+        <w:t>f) View your profile and vehicles</w:t>
+      </w:r>
+      <w:r>
+        <w:rPr>
+          <w:rFonts w:ascii="Times New Roman" w:eastAsia="Times New Roman" w:hAnsi="Times New Roman" w:cs="Times New Roman"/>
+          <w:color w:val="000000"/>
+          <w:kern w:val="0"/>
+          <w14:ligatures w14:val="none"/>
+        </w:rPr>
+        <w:br/>
+        <w:t>You just bought a new car and need to register it with parking services. Can you find where to add vehicle information?</w:t>
+      </w:r>
+    </w:p>
+    <w:p>
+      <w:pPr>
+        <w:spacing w:after="0" w:line="240" w:lineRule="auto"/>
+        <w:rPr>
+          <w:rFonts w:ascii="Times New Roman" w:eastAsia="Times New Roman" w:hAnsi="Times New Roman" w:cs="Times New Roman"/>
+          <w:kern w:val="0"/>
+          <w14:ligatures w14:val="none"/>
+        </w:rPr>
+      </w:pPr>
+    </w:p>
+    <w:p>
+      <w:pPr>
+        <w:spacing w:after="0" w:line="240" w:lineRule="auto"/>
+        <w:rPr>
+          <w:rFonts w:ascii="Times New Roman" w:eastAsia="Times New Roman" w:hAnsi="Times New Roman" w:cs="Times New Roman"/>
+          <w:kern w:val="0"/>
+          <w14:ligatures w14:val="none"/>
+        </w:rPr>
+      </w:pPr>
+      <w:r>
+        <w:rPr>
+          <w:rFonts w:ascii="Times New Roman" w:eastAsia="Times New Roman" w:hAnsi="Times New Roman" w:cs="Times New Roman"/>
+          <w:noProof/>
+          <w:kern w:val="0"/>
+        </w:rPr>
+        <w:pict w14:anchorId="1AF65382">
+          <v:rect id="_x0000_i1026" alt="" style="width:468pt;height:.05pt;mso-width-percent:0;mso-height-percent:0;mso-width-percent:0;mso-height-percent:0" o:hralign="center" o:hrstd="t" o:hr="t" fillcolor="#a0a0a0" stroked="f"/>
+        </w:pict>
+      </w:r>
+    </w:p>
+    <w:p>
+      <w:pPr>
+        <w:spacing w:before="100" w:beforeAutospacing="1" w:after="100" w:afterAutospacing="1" w:line="240" w:lineRule="auto"/>
+        <w:outlineLvl w:val="2"/>
+        <w:rPr>
+          <w:rFonts w:ascii="Times New Roman" w:eastAsia="Times New Roman" w:hAnsi="Times New Roman" w:cs="Times New Roman"/>
+          <w:b/>
+          <w:bCs/>
+          <w:color w:val="000000"/>
+          <w:kern w:val="0"/>
+          <w:sz w:val="27"/>
+          <w:szCs w:val="27"/>
+          <w14:ligatures w14:val="none"/>
+        </w:rPr>
+      </w:pPr>
+      <w:r>
+        <w:rPr>
+          <w:rFonts w:ascii="Times New Roman" w:eastAsia="Times New Roman" w:hAnsi="Times New Roman" w:cs="Times New Roman"/>
+          <w:b/>
+          <w:bCs/>
+          <w:color w:val="000000"/>
+          <w:kern w:val="0"/>
+          <w:sz w:val="27"/>
+          <w:szCs w:val="27"/>
+          <w14:ligatures w14:val="none"/>
+        </w:rPr>
+        <w:t>(Skip admin tasks if low on time)</w:t>
+      </w:r>
+    </w:p>
+    <w:p>
+      <w:pPr>
+        <w:spacing w:before="100" w:beforeAutospacing="1" w:after="100" w:afterAutospacing="1" w:line="240" w:lineRule="auto"/>
+        <w:outlineLvl w:val="2"/>
+        <w:rPr>
+          <w:rFonts w:ascii="Times New Roman" w:eastAsia="Times New Roman" w:hAnsi="Times New Roman" w:cs="Times New Roman"/>
+          <w:b/>
+          <w:bCs/>
+          <w:color w:val="000000"/>
+          <w:kern w:val="0"/>
+          <w:sz w:val="27"/>
+          <w:szCs w:val="27"/>
+          <w14:ligatures w14:val="none"/>
+        </w:rPr>
+      </w:pPr>
+      <w:r>
+        <w:rPr>
+          <w:rFonts w:ascii="Times New Roman" w:eastAsia="Times New Roman" w:hAnsi="Times New Roman" w:cs="Times New Roman"/>
+          <w:b/>
+          <w:bCs/>
+          <w:color w:val="000000"/>
+          <w:kern w:val="0"/>
+          <w:sz w:val="27"/>
+          <w:szCs w:val="27"/>
+          <w14:ligatures w14:val="none"/>
+        </w:rPr>
+        <w:t>1</w:t>
+      </w:r>
+      <w:r>
+        <w:rPr>
+          <w:rFonts w:ascii="Times New Roman" w:eastAsia="Times New Roman" w:hAnsi="Times New Roman" w:cs="Times New Roman"/>
+          <w:b/>
+          <w:bCs/>
+          <w:color w:val="000000"/>
+          <w:kern w:val="0"/>
+          <w:sz w:val="27"/>
+          <w:szCs w:val="27"/>
+          <w14:ligatures w14:val="none"/>
+        </w:rPr>
+        <w:t xml:space="preserve">. </w:t>
+      </w:r>
+      <w:r>
+        <w:rPr>
+          <w:rFonts w:ascii="Times New Roman" w:eastAsia="Times New Roman" w:hAnsi="Times New Roman" w:cs="Times New Roman"/>
+          <w:b/>
+          <w:bCs/>
+          <w:color w:val="000000"/>
+          <w:kern w:val="0"/>
+          <w:sz w:val="27"/>
+          <w:szCs w:val="27"/>
+          <w14:ligatures w14:val="none"/>
+        </w:rPr>
+        <w:t>Admin Tasks</w:t>
+      </w:r>
+    </w:p>
+    <w:p>
+      <w:pPr>
+        <w:spacing w:before="100" w:beforeAutospacing="1" w:after="100" w:afterAutospacing="1" w:line="240" w:lineRule="auto"/>
+        <w:outlineLvl w:val="2"/>
+        <w:rPr>
+          <w:rFonts w:ascii="Times New Roman" w:eastAsia="Times New Roman" w:hAnsi="Times New Roman" w:cs="Times New Roman"/>
+          <w:color w:val="000000"/>
+          <w:kern w:val="0"/>
+          <w:sz w:val="27"/>
+          <w:szCs w:val="27"/>
+          <w14:ligatures w14:val="none"/>
+        </w:rPr>
+      </w:pPr>
+      <w:r>
+        <w:rPr>
+          <w:rFonts w:ascii="Times New Roman" w:eastAsia="Times New Roman" w:hAnsi="Times New Roman" w:cs="Times New Roman"/>
+          <w:color w:val="000000"/>
+          <w:kern w:val="0"/>
+          <w:sz w:val="27"/>
+          <w:szCs w:val="27"/>
+          <w14:ligatures w14:val="none"/>
+        </w:rPr>
+        <w:t xml:space="preserve">Log </w:t>
+      </w:r>
+      <w:r>
+        <w:rPr>
+          <w:rFonts w:ascii="Times New Roman" w:eastAsia="Times New Roman" w:hAnsi="Times New Roman" w:cs="Times New Roman"/>
+          <w:color w:val="000000"/>
+          <w:kern w:val="0"/>
+          <w:sz w:val="27"/>
+          <w:szCs w:val="27"/>
+          <w14:ligatures w14:val="none"/>
+        </w:rPr>
+        <w:t xml:space="preserve">out of the user account, and log back </w:t>
+      </w:r>
+      <w:r>
+        <w:rPr>
+          <w:rFonts w:ascii="Times New Roman" w:eastAsia="Times New Roman" w:hAnsi="Times New Roman" w:cs="Times New Roman"/>
+          <w:color w:val="000000"/>
+          <w:kern w:val="0"/>
+          <w:sz w:val="27"/>
+          <w:szCs w:val="27"/>
+          <w14:ligatures w14:val="none"/>
+        </w:rPr>
+        <w:t>in as an admin:</w:t>
+      </w:r>
+    </w:p>
+    <w:p>
+      <w:pPr>
+        <w:spacing w:before="100" w:beforeAutospacing="1" w:after="100" w:afterAutospacing="1" w:line="240" w:lineRule="auto"/>
+        <w:outlineLvl w:val="2"/>
+        <w:rPr>
+          <w:rFonts w:ascii="Times New Roman" w:eastAsia="Times New Roman" w:hAnsi="Times New Roman" w:cs="Times New Roman"/>
+          <w:color w:val="000000"/>
+          <w:kern w:val="0"/>
+          <w:sz w:val="27"/>
+          <w:szCs w:val="27"/>
+          <w14:ligatures w14:val="none"/>
+        </w:rPr>
+      </w:pPr>
+      <w:r>
+        <w:rPr>
+          <w:rFonts w:ascii="Times New Roman" w:eastAsia="Times New Roman" w:hAnsi="Times New Roman" w:cs="Times New Roman"/>
+          <w:color w:val="000000"/>
+          <w:kern w:val="0"/>
+          <w:sz w:val="27"/>
+          <w:szCs w:val="27"/>
+          <w14:ligatures w14:val="none"/>
+        </w:rPr>
         <w:t xml:space="preserve">Email: </w:t>
       </w:r>
-      <w:hyperlink r:id="rId5" w:history="1">
+      <w:hyperlink r:id="rId6" w:history="1">
         <w:r>
           <w:rPr>
             <w:rStyle w:val="Hyperlink"/>
@@ -653,13 +1187,11 @@
           <w:szCs w:val="27"/>
           <w14:ligatures w14:val="none"/>
         </w:rPr>
-        <w:t>Password: parkadmin</w:t>
-      </w:r>
-    </w:p>
-    <w:p>
-      <w:pPr>
-        <w:spacing w:before="100" w:beforeAutospacing="1" w:after="100" w:afterAutospacing="1" w:line="240" w:lineRule="auto"/>
-        <w:outlineLvl w:val="2"/>
+        <w:lastRenderedPageBreak/>
+        <w:t xml:space="preserve">Password: </w:t>
+      </w:r>
+      <w:proofErr w:type="spellStart"/>
+      <w:r>
         <w:rPr>
           <w:rFonts w:ascii="Times New Roman" w:eastAsia="Times New Roman" w:hAnsi="Times New Roman" w:cs="Times New Roman"/>
           <w:color w:val="000000"/>
@@ -668,8 +1200,14 @@
           <w:szCs w:val="27"/>
           <w14:ligatures w14:val="none"/>
         </w:rPr>
-      </w:pPr>
-      <w:r>
+        <w:t>parkadmin</w:t>
+      </w:r>
+      <w:proofErr w:type="spellEnd"/>
+    </w:p>
+    <w:p>
+      <w:pPr>
+        <w:spacing w:before="100" w:beforeAutospacing="1" w:after="100" w:afterAutospacing="1" w:line="240" w:lineRule="auto"/>
+        <w:outlineLvl w:val="2"/>
         <w:rPr>
           <w:rFonts w:ascii="Times New Roman" w:eastAsia="Times New Roman" w:hAnsi="Times New Roman" w:cs="Times New Roman"/>
           <w:color w:val="000000"/>
@@ -678,6 +1216,16 @@
           <w:szCs w:val="27"/>
           <w14:ligatures w14:val="none"/>
         </w:rPr>
+      </w:pPr>
+      <w:r>
+        <w:rPr>
+          <w:rFonts w:ascii="Times New Roman" w:eastAsia="Times New Roman" w:hAnsi="Times New Roman" w:cs="Times New Roman"/>
+          <w:color w:val="000000"/>
+          <w:kern w:val="0"/>
+          <w:sz w:val="27"/>
+          <w:szCs w:val="27"/>
+          <w14:ligatures w14:val="none"/>
+        </w:rPr>
         <w:t xml:space="preserve"> What are your first impressions of the admin dashboard?</w:t>
       </w:r>
     </w:p>
@@ -700,39 +1248,18 @@
           <w:kern w:val="0"/>
           <w14:ligatures w14:val="none"/>
         </w:rPr>
-        <w:t>a) Create a parking lot</w:t>
-      </w:r>
-      <w:r>
-        <w:rPr>
-          <w:rFonts w:ascii="Times New Roman" w:eastAsia="Times New Roman" w:hAnsi="Times New Roman" w:cs="Times New Roman"/>
-          <w:color w:val="000000"/>
-          <w:kern w:val="0"/>
-          <w14:ligatures w14:val="none"/>
-        </w:rPr>
-        <w:br/>
-        <w:t>The company just built a new parking lot called "West Lot" with 4 rows and 10 columns. Create this lot in the system. Make at least two of the spaces handicapped spaces.</w:t>
-      </w:r>
-    </w:p>
-    <w:p>
-      <w:pPr>
-        <w:spacing w:before="100" w:beforeAutospacing="1" w:after="100" w:afterAutospacing="1" w:line="240" w:lineRule="auto"/>
-        <w:rPr>
-          <w:rFonts w:ascii="Times New Roman" w:eastAsia="Times New Roman" w:hAnsi="Times New Roman" w:cs="Times New Roman"/>
-          <w:color w:val="000000"/>
-          <w:kern w:val="0"/>
-          <w14:ligatures w14:val="none"/>
-        </w:rPr>
-      </w:pPr>
-      <w:r>
-        <w:rPr>
-          <w:rFonts w:ascii="Times New Roman" w:eastAsia="Times New Roman" w:hAnsi="Times New Roman" w:cs="Times New Roman"/>
-          <w:b/>
-          <w:bCs/>
-          <w:color w:val="000000"/>
-          <w:kern w:val="0"/>
-          <w14:ligatures w14:val="none"/>
-        </w:rPr>
-        <w:t>b) View existing parking lots</w:t>
+        <w:t>a</w:t>
+      </w:r>
+      <w:r>
+        <w:rPr>
+          <w:rFonts w:ascii="Times New Roman" w:eastAsia="Times New Roman" w:hAnsi="Times New Roman" w:cs="Times New Roman"/>
+          <w:b/>
+          <w:bCs/>
+          <w:color w:val="000000"/>
+          <w:kern w:val="0"/>
+          <w14:ligatures w14:val="none"/>
+        </w:rPr>
+        <w:t>) View existing parking lots</w:t>
       </w:r>
       <w:r>
         <w:rPr>
@@ -764,7 +1291,136 @@
           <w:kern w:val="0"/>
           <w14:ligatures w14:val="none"/>
         </w:rPr>
-        <w:t>c) Check issue reports</w:t>
+        <w:t>b</w:t>
+      </w:r>
+      <w:r>
+        <w:rPr>
+          <w:rFonts w:ascii="Times New Roman" w:eastAsia="Times New Roman" w:hAnsi="Times New Roman" w:cs="Times New Roman"/>
+          <w:b/>
+          <w:bCs/>
+          <w:color w:val="000000"/>
+          <w:kern w:val="0"/>
+          <w14:ligatures w14:val="none"/>
+        </w:rPr>
+        <w:t>) View detailed lot layout</w:t>
+      </w:r>
+      <w:r>
+        <w:rPr>
+          <w:rFonts w:ascii="Times New Roman" w:eastAsia="Times New Roman" w:hAnsi="Times New Roman" w:cs="Times New Roman"/>
+          <w:color w:val="000000"/>
+          <w:kern w:val="0"/>
+          <w14:ligatures w14:val="none"/>
+        </w:rPr>
+        <w:br/>
+        <w:t>You need to verify the exact layout of South Lot, including which spaces are marked as visitor or handicapped. Can you view the detailed layout?</w:t>
+      </w:r>
+    </w:p>
+    <w:p>
+      <w:pPr>
+        <w:spacing w:before="100" w:beforeAutospacing="1" w:after="100" w:afterAutospacing="1" w:line="240" w:lineRule="auto"/>
+        <w:rPr>
+          <w:rFonts w:ascii="Times New Roman" w:eastAsia="Times New Roman" w:hAnsi="Times New Roman" w:cs="Times New Roman"/>
+          <w:color w:val="000000"/>
+          <w:kern w:val="0"/>
+          <w14:ligatures w14:val="none"/>
+        </w:rPr>
+      </w:pPr>
+      <w:r>
+        <w:rPr>
+          <w:rFonts w:ascii="Times New Roman" w:eastAsia="Times New Roman" w:hAnsi="Times New Roman" w:cs="Times New Roman"/>
+          <w:b/>
+          <w:bCs/>
+          <w:color w:val="000000"/>
+          <w:kern w:val="0"/>
+          <w14:ligatures w14:val="none"/>
+        </w:rPr>
+        <w:t>c</w:t>
+      </w:r>
+      <w:r>
+        <w:rPr>
+          <w:rFonts w:ascii="Times New Roman" w:eastAsia="Times New Roman" w:hAnsi="Times New Roman" w:cs="Times New Roman"/>
+          <w:b/>
+          <w:bCs/>
+          <w:color w:val="000000"/>
+          <w:kern w:val="0"/>
+          <w14:ligatures w14:val="none"/>
+        </w:rPr>
+        <w:t>) Create a parking lot</w:t>
+      </w:r>
+      <w:r>
+        <w:rPr>
+          <w:rFonts w:ascii="Times New Roman" w:eastAsia="Times New Roman" w:hAnsi="Times New Roman" w:cs="Times New Roman"/>
+          <w:color w:val="000000"/>
+          <w:kern w:val="0"/>
+          <w14:ligatures w14:val="none"/>
+        </w:rPr>
+        <w:br/>
+        <w:t>The company just built a new parking lot called "West Lot" with 4 rows and 10 columns. Create this lot in the system.</w:t>
+      </w:r>
+    </w:p>
+    <w:p>
+      <w:pPr>
+        <w:spacing w:before="100" w:beforeAutospacing="1" w:after="100" w:afterAutospacing="1" w:line="240" w:lineRule="auto"/>
+        <w:rPr>
+          <w:rFonts w:ascii="Times New Roman" w:eastAsia="Times New Roman" w:hAnsi="Times New Roman" w:cs="Times New Roman"/>
+          <w:color w:val="000000"/>
+          <w:kern w:val="0"/>
+          <w14:ligatures w14:val="none"/>
+        </w:rPr>
+      </w:pPr>
+      <w:r>
+        <w:rPr>
+          <w:rFonts w:ascii="Times New Roman" w:eastAsia="Times New Roman" w:hAnsi="Times New Roman" w:cs="Times New Roman"/>
+          <w:b/>
+          <w:bCs/>
+          <w:color w:val="000000"/>
+          <w:kern w:val="0"/>
+          <w14:ligatures w14:val="none"/>
+        </w:rPr>
+        <w:t>d) Edit a parking lot</w:t>
+      </w:r>
+      <w:r>
+        <w:rPr>
+          <w:rFonts w:ascii="Times New Roman" w:eastAsia="Times New Roman" w:hAnsi="Times New Roman" w:cs="Times New Roman"/>
+          <w:color w:val="000000"/>
+          <w:kern w:val="0"/>
+          <w14:ligatures w14:val="none"/>
+        </w:rPr>
+        <w:br/>
+        <w:t>The West Lot you created needs one more row added. Can you edit the lot to add another row?</w:t>
+      </w:r>
+    </w:p>
+    <w:p>
+      <w:pPr>
+        <w:spacing w:before="100" w:beforeAutospacing="1" w:after="100" w:afterAutospacing="1" w:line="240" w:lineRule="auto"/>
+        <w:rPr>
+          <w:rFonts w:ascii="Times New Roman" w:eastAsia="Times New Roman" w:hAnsi="Times New Roman" w:cs="Times New Roman"/>
+          <w:color w:val="000000"/>
+          <w:kern w:val="0"/>
+          <w14:ligatures w14:val="none"/>
+        </w:rPr>
+      </w:pPr>
+      <w:r>
+        <w:rPr>
+          <w:rFonts w:ascii="Times New Roman" w:eastAsia="Times New Roman" w:hAnsi="Times New Roman" w:cs="Times New Roman"/>
+          <w:b/>
+          <w:bCs/>
+          <w:color w:val="000000"/>
+          <w:kern w:val="0"/>
+          <w14:ligatures w14:val="none"/>
+        </w:rPr>
+        <w:t>e</w:t>
+      </w:r>
+      <w:r>
+        <w:rPr>
+          <w:rFonts w:ascii="Times New Roman" w:eastAsia="Times New Roman" w:hAnsi="Times New Roman" w:cs="Times New Roman"/>
+          <w:b/>
+          <w:bCs/>
+          <w:color w:val="000000"/>
+          <w:kern w:val="0"/>
+          <w14:ligatures w14:val="none"/>
+        </w:rPr>
+        <w:t>) Check issue reports</w:t>
       </w:r>
       <w:r>
         <w:rPr>
@@ -779,70 +1435,6 @@
     </w:p>
     <w:p>
       <w:pPr>
-        <w:spacing w:before="100" w:beforeAutospacing="1" w:after="100" w:afterAutospacing="1" w:line="240" w:lineRule="auto"/>
-        <w:rPr>
-          <w:rFonts w:ascii="Times New Roman" w:eastAsia="Times New Roman" w:hAnsi="Times New Roman" w:cs="Times New Roman"/>
-          <w:color w:val="000000"/>
-          <w:kern w:val="0"/>
-          <w14:ligatures w14:val="none"/>
-        </w:rPr>
-      </w:pPr>
-      <w:r>
-        <w:rPr>
-          <w:rFonts w:ascii="Times New Roman" w:eastAsia="Times New Roman" w:hAnsi="Times New Roman" w:cs="Times New Roman"/>
-          <w:b/>
-          <w:bCs/>
-          <w:color w:val="000000"/>
-          <w:kern w:val="0"/>
-          <w14:ligatures w14:val="none"/>
-        </w:rPr>
-        <w:t>d) Edit a parking lot</w:t>
-      </w:r>
-      <w:r>
-        <w:rPr>
-          <w:rFonts w:ascii="Times New Roman" w:eastAsia="Times New Roman" w:hAnsi="Times New Roman" w:cs="Times New Roman"/>
-          <w:color w:val="000000"/>
-          <w:kern w:val="0"/>
-          <w14:ligatures w14:val="none"/>
-        </w:rPr>
-        <w:br/>
-        <w:t>The West Lot you created needs one more row added. Can you edit the lot to add another row?</w:t>
-      </w:r>
-    </w:p>
-    <w:p>
-      <w:pPr>
-        <w:spacing w:before="100" w:beforeAutospacing="1" w:after="100" w:afterAutospacing="1" w:line="240" w:lineRule="auto"/>
-        <w:rPr>
-          <w:rFonts w:ascii="Times New Roman" w:eastAsia="Times New Roman" w:hAnsi="Times New Roman" w:cs="Times New Roman"/>
-          <w:color w:val="000000"/>
-          <w:kern w:val="0"/>
-          <w14:ligatures w14:val="none"/>
-        </w:rPr>
-      </w:pPr>
-      <w:r>
-        <w:rPr>
-          <w:rFonts w:ascii="Times New Roman" w:eastAsia="Times New Roman" w:hAnsi="Times New Roman" w:cs="Times New Roman"/>
-          <w:b/>
-          <w:bCs/>
-          <w:color w:val="000000"/>
-          <w:kern w:val="0"/>
-          <w14:ligatures w14:val="none"/>
-        </w:rPr>
-        <w:t>e) View detailed lot layout</w:t>
-      </w:r>
-      <w:r>
-        <w:rPr>
-          <w:rFonts w:ascii="Times New Roman" w:eastAsia="Times New Roman" w:hAnsi="Times New Roman" w:cs="Times New Roman"/>
-          <w:color w:val="000000"/>
-          <w:kern w:val="0"/>
-          <w14:ligatures w14:val="none"/>
-        </w:rPr>
-        <w:br/>
-        <w:t>You need to verify the exact layout of South Lot, including which spaces are marked as visitor or handicapped. Can you view the detailed layout?</w:t>
-      </w:r>
-    </w:p>
-    <w:p>
-      <w:pPr>
         <w:spacing w:after="0" w:line="240" w:lineRule="auto"/>
         <w:rPr>
           <w:rFonts w:ascii="Times New Roman" w:eastAsia="Times New Roman" w:hAnsi="Times New Roman" w:cs="Times New Roman"/>
@@ -856,420 +1448,8 @@
           <w:noProof/>
           <w:kern w:val="0"/>
         </w:rPr>
-        <w:pict w14:anchorId="1AF65382">
-          <v:rect id="_x0000_i1026" alt="" style="width:468pt;height:.05pt;mso-width-percent:0;mso-height-percent:0;mso-width-percent:0;mso-height-percent:0" o:hralign="center" o:hrstd="t" o:hr="t" fillcolor="#a0a0a0" stroked="f"/>
-        </w:pict>
-      </w:r>
-    </w:p>
-    <w:p>
-      <w:pPr>
-        <w:spacing w:before="100" w:beforeAutospacing="1" w:after="100" w:afterAutospacing="1" w:line="240" w:lineRule="auto"/>
-        <w:outlineLvl w:val="3"/>
-        <w:rPr>
-          <w:rFonts w:ascii="Times New Roman" w:eastAsia="Times New Roman" w:hAnsi="Times New Roman" w:cs="Times New Roman"/>
-          <w:b/>
-          <w:bCs/>
-          <w:color w:val="000000"/>
-          <w:kern w:val="0"/>
-          <w:sz w:val="27"/>
-          <w:szCs w:val="27"/>
-          <w14:ligatures w14:val="none"/>
-        </w:rPr>
-      </w:pPr>
-      <w:r>
-        <w:rPr>
-          <w:rFonts w:ascii="Times New Roman" w:eastAsia="Times New Roman" w:hAnsi="Times New Roman" w:cs="Times New Roman"/>
-          <w:b/>
-          <w:bCs/>
-          <w:color w:val="000000"/>
-          <w:kern w:val="0"/>
-          <w:sz w:val="27"/>
-          <w:szCs w:val="27"/>
-          <w14:ligatures w14:val="none"/>
-        </w:rPr>
-        <w:t xml:space="preserve">2. </w:t>
-      </w:r>
-      <w:r>
-        <w:rPr>
-          <w:rFonts w:ascii="Times New Roman" w:eastAsia="Times New Roman" w:hAnsi="Times New Roman" w:cs="Times New Roman"/>
-          <w:b/>
-          <w:bCs/>
-          <w:color w:val="000000"/>
-          <w:kern w:val="0"/>
-          <w:sz w:val="27"/>
-          <w:szCs w:val="27"/>
-          <w14:ligatures w14:val="none"/>
-        </w:rPr>
-        <w:t>User Tasks:</w:t>
-      </w:r>
-    </w:p>
-    <w:p>
-      <w:pPr>
-        <w:spacing w:before="100" w:beforeAutospacing="1" w:after="100" w:afterAutospacing="1" w:line="240" w:lineRule="auto"/>
-        <w:outlineLvl w:val="3"/>
-        <w:rPr>
-          <w:rFonts w:ascii="Times New Roman" w:eastAsia="Times New Roman" w:hAnsi="Times New Roman" w:cs="Times New Roman"/>
-          <w:color w:val="000000"/>
-          <w:kern w:val="0"/>
-          <w:sz w:val="27"/>
-          <w:szCs w:val="27"/>
-          <w14:ligatures w14:val="none"/>
-        </w:rPr>
-      </w:pPr>
-      <w:r>
-        <w:rPr>
-          <w:rFonts w:ascii="Times New Roman" w:eastAsia="Times New Roman" w:hAnsi="Times New Roman" w:cs="Times New Roman"/>
-          <w:color w:val="000000"/>
-          <w:kern w:val="0"/>
-          <w:sz w:val="27"/>
-          <w:szCs w:val="27"/>
-          <w14:ligatures w14:val="none"/>
-        </w:rPr>
-        <w:t>Log out and log in as a user</w:t>
-      </w:r>
-      <w:r>
-        <w:rPr>
-          <w:rFonts w:ascii="Times New Roman" w:eastAsia="Times New Roman" w:hAnsi="Times New Roman" w:cs="Times New Roman"/>
-          <w:color w:val="000000"/>
-          <w:kern w:val="0"/>
-          <w:sz w:val="27"/>
-          <w:szCs w:val="27"/>
-          <w14:ligatures w14:val="none"/>
-        </w:rPr>
-        <w:t>:</w:t>
-      </w:r>
-    </w:p>
-    <w:p>
-      <w:pPr>
-        <w:spacing w:before="100" w:beforeAutospacing="1" w:after="100" w:afterAutospacing="1" w:line="240" w:lineRule="auto"/>
-        <w:outlineLvl w:val="2"/>
-        <w:rPr>
-          <w:rFonts w:ascii="Times New Roman" w:eastAsia="Times New Roman" w:hAnsi="Times New Roman" w:cs="Times New Roman"/>
-          <w:color w:val="000000"/>
-          <w:kern w:val="0"/>
-          <w:sz w:val="27"/>
-          <w:szCs w:val="27"/>
-          <w14:ligatures w14:val="none"/>
-        </w:rPr>
-      </w:pPr>
-      <w:r>
-        <w:rPr>
-          <w:rFonts w:ascii="Times New Roman" w:eastAsia="Times New Roman" w:hAnsi="Times New Roman" w:cs="Times New Roman"/>
-          <w:color w:val="000000"/>
-          <w:kern w:val="0"/>
-          <w:sz w:val="27"/>
-          <w:szCs w:val="27"/>
-          <w14:ligatures w14:val="none"/>
-        </w:rPr>
-        <w:t xml:space="preserve">Email: </w:t>
-      </w:r>
-      <w:hyperlink r:id="rId6" w:history="1">
-        <w:r>
-          <w:rPr>
-            <w:rStyle w:val="Hyperlink"/>
-            <w:rFonts w:ascii="Times New Roman" w:eastAsia="Times New Roman" w:hAnsi="Times New Roman" w:cs="Times New Roman"/>
-            <w:kern w:val="0"/>
-            <w:sz w:val="27"/>
-            <w:szCs w:val="27"/>
-            <w14:ligatures w14:val="none"/>
-          </w:rPr>
-          <w:t>park</w:t>
-        </w:r>
-        <w:r>
-          <w:rPr>
-            <w:rStyle w:val="Hyperlink"/>
-            <w:rFonts w:ascii="Times New Roman" w:eastAsia="Times New Roman" w:hAnsi="Times New Roman" w:cs="Times New Roman"/>
-            <w:kern w:val="0"/>
-            <w:sz w:val="27"/>
-            <w:szCs w:val="27"/>
-            <w14:ligatures w14:val="none"/>
-          </w:rPr>
-          <w:t>user</w:t>
-        </w:r>
-        <w:r>
-          <w:rPr>
-            <w:rStyle w:val="Hyperlink"/>
-            <w:rFonts w:ascii="Times New Roman" w:eastAsia="Times New Roman" w:hAnsi="Times New Roman" w:cs="Times New Roman"/>
-            <w:kern w:val="0"/>
-            <w:sz w:val="27"/>
-            <w:szCs w:val="27"/>
-            <w14:ligatures w14:val="none"/>
-          </w:rPr>
-          <w:t>@gmail.com</w:t>
-        </w:r>
-      </w:hyperlink>
-    </w:p>
-    <w:p>
-      <w:pPr>
-        <w:spacing w:before="100" w:beforeAutospacing="1" w:after="100" w:afterAutospacing="1" w:line="240" w:lineRule="auto"/>
-        <w:outlineLvl w:val="2"/>
-        <w:rPr>
-          <w:rFonts w:ascii="Times New Roman" w:eastAsia="Times New Roman" w:hAnsi="Times New Roman" w:cs="Times New Roman"/>
-          <w:color w:val="000000"/>
-          <w:kern w:val="0"/>
-          <w:sz w:val="27"/>
-          <w:szCs w:val="27"/>
-          <w14:ligatures w14:val="none"/>
-        </w:rPr>
-      </w:pPr>
-      <w:r>
-        <w:rPr>
-          <w:rFonts w:ascii="Times New Roman" w:eastAsia="Times New Roman" w:hAnsi="Times New Roman" w:cs="Times New Roman"/>
-          <w:color w:val="000000"/>
-          <w:kern w:val="0"/>
-          <w:sz w:val="27"/>
-          <w:szCs w:val="27"/>
-          <w14:ligatures w14:val="none"/>
-        </w:rPr>
-        <w:t>Password: park</w:t>
-      </w:r>
-      <w:r>
-        <w:rPr>
-          <w:rFonts w:ascii="Times New Roman" w:eastAsia="Times New Roman" w:hAnsi="Times New Roman" w:cs="Times New Roman"/>
-          <w:color w:val="000000"/>
-          <w:kern w:val="0"/>
-          <w:sz w:val="27"/>
-          <w:szCs w:val="27"/>
-          <w14:ligatures w14:val="none"/>
-        </w:rPr>
-        <w:t>user</w:t>
-      </w:r>
-    </w:p>
-    <w:p>
-      <w:pPr>
-        <w:spacing w:before="100" w:beforeAutospacing="1" w:after="100" w:afterAutospacing="1" w:line="240" w:lineRule="auto"/>
-        <w:outlineLvl w:val="3"/>
-        <w:rPr>
-          <w:rFonts w:ascii="Times New Roman" w:eastAsia="Times New Roman" w:hAnsi="Times New Roman" w:cs="Times New Roman"/>
-          <w:color w:val="000000"/>
-          <w:kern w:val="0"/>
-          <w:sz w:val="27"/>
-          <w:szCs w:val="27"/>
-          <w14:ligatures w14:val="none"/>
-        </w:rPr>
-      </w:pPr>
-      <w:r>
-        <w:rPr>
-          <w:rFonts w:ascii="Times New Roman" w:eastAsia="Times New Roman" w:hAnsi="Times New Roman" w:cs="Times New Roman"/>
-          <w:color w:val="000000"/>
-          <w:kern w:val="0"/>
-          <w:sz w:val="27"/>
-          <w:szCs w:val="27"/>
-          <w14:ligatures w14:val="none"/>
-        </w:rPr>
-        <w:lastRenderedPageBreak/>
-        <w:t>What are your first impressions of the user dashboard?</w:t>
-      </w:r>
-    </w:p>
-    <w:p>
-      <w:pPr>
-        <w:spacing w:before="100" w:beforeAutospacing="1" w:after="100" w:afterAutospacing="1" w:line="240" w:lineRule="auto"/>
-        <w:rPr>
-          <w:rFonts w:ascii="Times New Roman" w:eastAsia="Times New Roman" w:hAnsi="Times New Roman" w:cs="Times New Roman"/>
-          <w:color w:val="000000"/>
-          <w:kern w:val="0"/>
-          <w14:ligatures w14:val="none"/>
-        </w:rPr>
-      </w:pPr>
-      <w:r>
-        <w:rPr>
-          <w:rFonts w:ascii="Times New Roman" w:eastAsia="Times New Roman" w:hAnsi="Times New Roman" w:cs="Times New Roman"/>
-          <w:b/>
-          <w:bCs/>
-          <w:color w:val="000000"/>
-          <w:kern w:val="0"/>
-          <w14:ligatures w14:val="none"/>
-        </w:rPr>
-        <w:t>a) Find your parking spot</w:t>
-      </w:r>
-      <w:r>
-        <w:rPr>
-          <w:rFonts w:ascii="Times New Roman" w:eastAsia="Times New Roman" w:hAnsi="Times New Roman" w:cs="Times New Roman"/>
-          <w:color w:val="000000"/>
-          <w:kern w:val="0"/>
-          <w14:ligatures w14:val="none"/>
-        </w:rPr>
-        <w:br/>
-        <w:t>It's Monday morning and you're driving to work. Find out where your assigned parking spot is located. Can you get directions to it?</w:t>
-      </w:r>
-    </w:p>
-    <w:p>
-      <w:pPr>
-        <w:spacing w:before="100" w:beforeAutospacing="1" w:after="100" w:afterAutospacing="1" w:line="240" w:lineRule="auto"/>
-        <w:rPr>
-          <w:rFonts w:ascii="Times New Roman" w:eastAsia="Times New Roman" w:hAnsi="Times New Roman" w:cs="Times New Roman"/>
-          <w:color w:val="000000"/>
-          <w:kern w:val="0"/>
-          <w14:ligatures w14:val="none"/>
-        </w:rPr>
-      </w:pPr>
-      <w:r>
-        <w:rPr>
-          <w:rFonts w:ascii="Times New Roman" w:eastAsia="Times New Roman" w:hAnsi="Times New Roman" w:cs="Times New Roman"/>
-          <w:b/>
-          <w:bCs/>
-          <w:color w:val="000000"/>
-          <w:kern w:val="0"/>
-          <w14:ligatures w14:val="none"/>
-        </w:rPr>
-        <w:t>b) Check parking lot availability</w:t>
-      </w:r>
-      <w:r>
-        <w:rPr>
-          <w:rFonts w:ascii="Times New Roman" w:eastAsia="Times New Roman" w:hAnsi="Times New Roman" w:cs="Times New Roman"/>
-          <w:color w:val="000000"/>
-          <w:kern w:val="0"/>
-          <w14:ligatures w14:val="none"/>
-        </w:rPr>
-        <w:br/>
-        <w:t>Your usual lot looks full. Can you find out which other parking lots have available spaces right now?</w:t>
-      </w:r>
-    </w:p>
-    <w:p>
-      <w:pPr>
-        <w:spacing w:before="100" w:beforeAutospacing="1" w:after="100" w:afterAutospacing="1" w:line="240" w:lineRule="auto"/>
-        <w:rPr>
-          <w:rFonts w:ascii="Times New Roman" w:eastAsia="Times New Roman" w:hAnsi="Times New Roman" w:cs="Times New Roman"/>
-          <w:color w:val="000000"/>
-          <w:kern w:val="0"/>
-          <w14:ligatures w14:val="none"/>
-        </w:rPr>
-      </w:pPr>
-      <w:r>
-        <w:rPr>
-          <w:rFonts w:ascii="Times New Roman" w:eastAsia="Times New Roman" w:hAnsi="Times New Roman" w:cs="Times New Roman"/>
-          <w:b/>
-          <w:bCs/>
-          <w:color w:val="000000"/>
-          <w:kern w:val="0"/>
-          <w14:ligatures w14:val="none"/>
-        </w:rPr>
-        <w:t>c) Report a parking issue</w:t>
-      </w:r>
-      <w:r>
-        <w:rPr>
-          <w:rFonts w:ascii="Times New Roman" w:eastAsia="Times New Roman" w:hAnsi="Times New Roman" w:cs="Times New Roman"/>
-          <w:color w:val="000000"/>
-          <w:kern w:val="0"/>
-          <w14:ligatures w14:val="none"/>
-        </w:rPr>
-        <w:br/>
-        <w:t>You arrive at your assigned spot (A-24) and there's a car parked there. The license plate is XYZ-789. Report this issue to the parking manager.</w:t>
-      </w:r>
-    </w:p>
-    <w:p>
-      <w:pPr>
-        <w:spacing w:before="100" w:beforeAutospacing="1" w:after="100" w:afterAutospacing="1" w:line="240" w:lineRule="auto"/>
-        <w:rPr>
-          <w:rFonts w:ascii="Times New Roman" w:eastAsia="Times New Roman" w:hAnsi="Times New Roman" w:cs="Times New Roman"/>
-          <w:color w:val="000000"/>
-          <w:kern w:val="0"/>
-          <w14:ligatures w14:val="none"/>
-        </w:rPr>
-      </w:pPr>
-      <w:r>
-        <w:rPr>
-          <w:rFonts w:ascii="Times New Roman" w:eastAsia="Times New Roman" w:hAnsi="Times New Roman" w:cs="Times New Roman"/>
-          <w:b/>
-          <w:bCs/>
-          <w:color w:val="000000"/>
-          <w:kern w:val="0"/>
-          <w14:ligatures w14:val="none"/>
-        </w:rPr>
-        <w:t>d) Request a temporary spot</w:t>
-      </w:r>
-      <w:r>
-        <w:rPr>
-          <w:rFonts w:ascii="Times New Roman" w:eastAsia="Times New Roman" w:hAnsi="Times New Roman" w:cs="Times New Roman"/>
-          <w:color w:val="000000"/>
-          <w:kern w:val="0"/>
-          <w14:ligatures w14:val="none"/>
-        </w:rPr>
-        <w:br/>
-        <w:t>You normally don't come in on Fridays, but you need to work this Friday from 9:00 AM to 5:00 PM. Request a parking spot for that day.</w:t>
-      </w:r>
-    </w:p>
-    <w:p>
-      <w:pPr>
-        <w:spacing w:before="100" w:beforeAutospacing="1" w:after="100" w:afterAutospacing="1" w:line="240" w:lineRule="auto"/>
-        <w:rPr>
-          <w:rFonts w:ascii="Times New Roman" w:eastAsia="Times New Roman" w:hAnsi="Times New Roman" w:cs="Times New Roman"/>
-          <w:color w:val="000000"/>
-          <w:kern w:val="0"/>
-          <w14:ligatures w14:val="none"/>
-        </w:rPr>
-      </w:pPr>
-      <w:r>
-        <w:rPr>
-          <w:rFonts w:ascii="Times New Roman" w:eastAsia="Times New Roman" w:hAnsi="Times New Roman" w:cs="Times New Roman"/>
-          <w:b/>
-          <w:bCs/>
-          <w:color w:val="000000"/>
-          <w:kern w:val="0"/>
-          <w14:ligatures w14:val="none"/>
-        </w:rPr>
-        <w:t>e) View your upcoming reservations</w:t>
-      </w:r>
-      <w:r>
-        <w:rPr>
-          <w:rFonts w:ascii="Times New Roman" w:eastAsia="Times New Roman" w:hAnsi="Times New Roman" w:cs="Times New Roman"/>
-          <w:color w:val="000000"/>
-          <w:kern w:val="0"/>
-          <w14:ligatures w14:val="none"/>
-        </w:rPr>
-        <w:br/>
-        <w:t>You're trying to remember if you have parking scheduled for tomorrow. Can you check your schedule?</w:t>
-      </w:r>
-    </w:p>
-    <w:p>
-      <w:pPr>
-        <w:spacing w:before="100" w:beforeAutospacing="1" w:after="100" w:afterAutospacing="1" w:line="240" w:lineRule="auto"/>
-        <w:rPr>
-          <w:rFonts w:ascii="Times New Roman" w:eastAsia="Times New Roman" w:hAnsi="Times New Roman" w:cs="Times New Roman"/>
-          <w:color w:val="000000"/>
-          <w:kern w:val="0"/>
-          <w14:ligatures w14:val="none"/>
-        </w:rPr>
-      </w:pPr>
-      <w:r>
-        <w:rPr>
-          <w:rFonts w:ascii="Times New Roman" w:eastAsia="Times New Roman" w:hAnsi="Times New Roman" w:cs="Times New Roman"/>
-          <w:b/>
-          <w:bCs/>
-          <w:color w:val="000000"/>
-          <w:kern w:val="0"/>
-          <w14:ligatures w14:val="none"/>
-        </w:rPr>
-        <w:t>f) View your profile and vehicles</w:t>
-      </w:r>
-      <w:r>
-        <w:rPr>
-          <w:rFonts w:ascii="Times New Roman" w:eastAsia="Times New Roman" w:hAnsi="Times New Roman" w:cs="Times New Roman"/>
-          <w:color w:val="000000"/>
-          <w:kern w:val="0"/>
-          <w14:ligatures w14:val="none"/>
-        </w:rPr>
-        <w:br/>
-        <w:t>You just bought a new car and need to register it with parking services. Can you find where to add vehicle information?</w:t>
-      </w:r>
-    </w:p>
-    <w:p>
-      <w:pPr>
-        <w:spacing w:after="0" w:line="240" w:lineRule="auto"/>
-        <w:rPr>
-          <w:rFonts w:ascii="Times New Roman" w:eastAsia="Times New Roman" w:hAnsi="Times New Roman" w:cs="Times New Roman"/>
-          <w:kern w:val="0"/>
-          <w14:ligatures w14:val="none"/>
-        </w:rPr>
-      </w:pPr>
-      <w:r>
-        <w:rPr>
-          <w:rFonts w:ascii="Times New Roman" w:eastAsia="Times New Roman" w:hAnsi="Times New Roman" w:cs="Times New Roman"/>
-          <w:noProof/>
-          <w:kern w:val="0"/>
-        </w:rPr>
         <w:pict w14:anchorId="096AF918">
-          <v:rect id="_x0000_i1025" alt="" style="width:468pt;height:.05pt;mso-width-percent:0;mso-height-percent:0;mso-width-percent:0;mso-height-percent:0" o:hralign="center" o:hrstd="t" o:hr="t" fillcolor="#a0a0a0" stroked="f"/>
+          <v:rect id="_x0000_i1027" alt="" style="width:468pt;height:.05pt;mso-width-percent:0;mso-height-percent:0;mso-width-percent:0;mso-height-percent:0" o:hralign="center" o:hrstd="t" o:hr="t" fillcolor="#a0a0a0" stroked="f"/>
         </w:pict>
       </w:r>
     </w:p>
@@ -1323,7 +1503,27 @@
           <w:kern w:val="0"/>
           <w14:ligatures w14:val="none"/>
         </w:rPr>
-        <w:t>What did you think of the app overall?</w:t>
+        <w:t xml:space="preserve">What </w:t>
+      </w:r>
+      <w:proofErr w:type="gramStart"/>
+      <w:r>
+        <w:rPr>
+          <w:rFonts w:ascii="Times New Roman" w:eastAsia="Times New Roman" w:hAnsi="Times New Roman" w:cs="Times New Roman"/>
+          <w:color w:val="000000"/>
+          <w:kern w:val="0"/>
+          <w14:ligatures w14:val="none"/>
+        </w:rPr>
+        <w:t>did</w:t>
+      </w:r>
+      <w:proofErr w:type="gramEnd"/>
+      <w:r>
+        <w:rPr>
+          <w:rFonts w:ascii="Times New Roman" w:eastAsia="Times New Roman" w:hAnsi="Times New Roman" w:cs="Times New Roman"/>
+          <w:color w:val="000000"/>
+          <w:kern w:val="0"/>
+          <w14:ligatures w14:val="none"/>
+        </w:rPr>
+        <w:t xml:space="preserve"> you think of the app overall?</w:t>
       </w:r>
     </w:p>
     <w:p>

</xml_diff>